<commit_message>
Updated Historical account of project
</commit_message>
<xml_diff>
--- a/FinalDocs/chs17_Leader_Report.docx
+++ b/FinalDocs/chs17_Leader_Report.docx
@@ -4,10 +4,154 @@
   <w:body>
     <w:p>
       <w:pPr>
-        <w:pStyle w:val="Title"/>
+        <w:pStyle w:val="Heading1"/>
       </w:pPr>
       <w:r>
-        <w:t>End-Of-Project Report</w:t>
+        <w:t>Management summary</w:t>
+      </w:r>
+    </w:p>
+    <w:p>
+      <w:r>
+        <w:t>The project team aimed to have a fully functional ‘Monster Mash’ game produced and tested by the deadline provided. Unfortunately this was not the case due to a few factors. However, before mentioning why the team</w:t>
+      </w:r>
+      <w:r>
+        <w:t xml:space="preserve"> did not manage</w:t>
+      </w:r>
+      <w:r>
+        <w:t xml:space="preserve"> to produce a fully working and tested product, it must be said that the whole team worked incredibly w</w:t>
+      </w:r>
+      <w:r>
+        <w:t>ell together and supported each other</w:t>
+      </w:r>
+      <w:r>
+        <w:t xml:space="preserve"> where required. The problems did not lie within the team’s dynamics but with</w:t>
+      </w:r>
+      <w:r>
+        <w:t>in</w:t>
+      </w:r>
+      <w:r>
+        <w:t xml:space="preserve"> the initial plan and optimisms.</w:t>
+      </w:r>
+    </w:p>
+    <w:p>
+      <w:r>
+        <w:t xml:space="preserve">In terms of the </w:t>
+      </w:r>
+      <w:r>
+        <w:t xml:space="preserve">overall </w:t>
+      </w:r>
+      <w:r>
+        <w:t>functi</w:t>
+      </w:r>
+      <w:r>
+        <w:t>onality of the program, the entirety</w:t>
+      </w:r>
+      <w:r>
+        <w:t xml:space="preserve"> of the back-end code </w:t>
+      </w:r>
+      <w:r>
+        <w:t>is present</w:t>
+      </w:r>
+      <w:r>
+        <w:t xml:space="preserve"> and ready to be integrated with the servlets/front-end. However, th</w:t>
+      </w:r>
+      <w:r>
+        <w:t>is</w:t>
+      </w:r>
+      <w:r>
+        <w:t xml:space="preserve"> is where </w:t>
+      </w:r>
+      <w:r>
+        <w:t>we encountered difficulty</w:t>
+      </w:r>
+      <w:r>
+        <w:t xml:space="preserve">. </w:t>
+      </w:r>
+      <w:r>
+        <w:t>We underes</w:t>
+      </w:r>
+      <w:r>
+        <w:t>timated the time needed to implement and integrate the servlets with the back</w:t>
+      </w:r>
+      <w:r>
+        <w:t xml:space="preserve">-end code and its </w:t>
+      </w:r>
+      <w:r>
+        <w:t>difficulty</w:t>
+      </w:r>
+      <w:r>
+        <w:t>.</w:t>
+      </w:r>
+      <w:r>
+        <w:t xml:space="preserve"> Although we had most of the back-end including the </w:t>
+      </w:r>
+      <w:proofErr w:type="spellStart"/>
+      <w:r>
+        <w:t>JUnit</w:t>
+      </w:r>
+      <w:proofErr w:type="spellEnd"/>
+      <w:r>
+        <w:t xml:space="preserve"> tests to go with it quite early, we should have got producing the servlets and front-end earlier alongside the back-end and </w:t>
+      </w:r>
+      <w:r>
+        <w:t>attempt to</w:t>
+      </w:r>
+      <w:r>
+        <w:t xml:space="preserve"> integrate </w:t>
+      </w:r>
+      <w:r>
+        <w:t>throughout the process.</w:t>
+      </w:r>
+    </w:p>
+    <w:p>
+      <w:r>
+        <w:t xml:space="preserve">Also waiting on a standard for server-server communication held us back </w:t>
+      </w:r>
+      <w:r>
+        <w:t>significantly</w:t>
+      </w:r>
+      <w:r>
+        <w:t xml:space="preserve"> and </w:t>
+      </w:r>
+      <w:r>
+        <w:t>despite finding</w:t>
+      </w:r>
+      <w:r>
+        <w:t xml:space="preserve"> two other groups to pair up with to sort out a standard between us, it was still a bit too late to allow our coders to implement the system. When we realised that it would be too hard to get server-server functionality implemented we decided as a whole to focus on getting as much local functionality finished as possible and focus all our resources on that rather than splitting with the server-server implementations.</w:t>
+      </w:r>
+    </w:p>
+    <w:p>
+      <w:r>
+        <w:t>By the time acceptance testing came along we managed to get the game working with some integration with the servlets. The sign-up servlet allowing new user to create an account worked, along with the login servlet and the home page servlet. Users were able to create an account, login and view their home page (showing their monsters, initially starting with one) as well as viewing the battle requests, breeding options and selling options pages (however, the last three pages listed here were not fully integrated).</w:t>
+      </w:r>
+    </w:p>
+    <w:p>
+      <w:r>
+        <w:t xml:space="preserve">After realising that we might not be able to get a fully working game, we tried to shift resources to help aid the implementation however, although more got done, the actual integration of those parts completed by the other members still couldn’t be implemented in the time left. In the end we managed to get a lot of JavaScript for input validations completed but not integrated into the relevant servlets, the HTML integrated into the relevant servlets, but </w:t>
+      </w:r>
+      <w:r>
+        <w:t>still missing the main integration with the back-end code.</w:t>
+      </w:r>
+    </w:p>
+    <w:p>
+      <w:r>
+        <w:t xml:space="preserve">This meant that other than having a user being able to sign-up, login and view some pages, nothing else could be really tested other than the user’s monsters experiencing their full life-cycles and dying (along with replacing the monster with a new one as they only had the one monster). The back-end code was however done along with the </w:t>
+      </w:r>
+      <w:proofErr w:type="spellStart"/>
+      <w:r>
+        <w:t>JUnit</w:t>
+      </w:r>
+      <w:proofErr w:type="spellEnd"/>
+      <w:r>
+        <w:t xml:space="preserve"> tests to prove the functionalities are there, they just couldn’t be integrated in time.</w:t>
+      </w:r>
+    </w:p>
+    <w:p>
+      <w:r>
+        <w:t>In terms of the documents, all documents were completed and in a good state, updated with all relevant feedback provided. The maintenance guide and test report within this document will be completed to the level we can with the program we managed to produce.</w:t>
+      </w:r>
+      <w:r>
+        <w:br w:type="page"/>
       </w:r>
     </w:p>
     <w:p>
@@ -15,134 +159,142 @@
         <w:pStyle w:val="Heading1"/>
       </w:pPr>
       <w:r>
-        <w:t>Management summary</w:t>
-      </w:r>
-    </w:p>
-    <w:p>
-      <w:r>
-        <w:t>The project team aimed to have a fully functional ‘Monster Mash’ game produced and tested by the deadline provided. Unfortunately this was not the case due to a few factors. However, before mentioning why the team</w:t>
-      </w:r>
-      <w:r>
-        <w:t xml:space="preserve"> did not manage</w:t>
-      </w:r>
-      <w:r>
-        <w:t xml:space="preserve"> to produce a fully working and tested product, it must be said that the whole team worked incredibly w</w:t>
-      </w:r>
-      <w:r>
-        <w:t>ell together and supported each other</w:t>
-      </w:r>
-      <w:r>
-        <w:t xml:space="preserve"> where required. The problems did not lie within the team’s dynamics but with</w:t>
-      </w:r>
-      <w:r>
-        <w:t>in</w:t>
-      </w:r>
-      <w:r>
-        <w:t xml:space="preserve"> the initial plan and optimisms.</w:t>
-      </w:r>
-    </w:p>
-    <w:p>
-      <w:r>
-        <w:t xml:space="preserve">In terms of the </w:t>
-      </w:r>
-      <w:r>
-        <w:t xml:space="preserve">overall </w:t>
-      </w:r>
-      <w:r>
-        <w:t>functi</w:t>
-      </w:r>
-      <w:r>
-        <w:t>onality of the program, the entirety</w:t>
-      </w:r>
-      <w:r>
-        <w:t xml:space="preserve"> of the back-end code </w:t>
-      </w:r>
-      <w:r>
-        <w:t>is present</w:t>
-      </w:r>
-      <w:r>
-        <w:t xml:space="preserve"> and ready to be integrated with the servlets/front-end. However, th</w:t>
-      </w:r>
-      <w:r>
-        <w:t>is</w:t>
-      </w:r>
-      <w:r>
-        <w:t xml:space="preserve"> is where </w:t>
-      </w:r>
-      <w:r>
-        <w:t>we encountered difficulty</w:t>
-      </w:r>
-      <w:r>
-        <w:t xml:space="preserve">. </w:t>
-      </w:r>
-      <w:r>
-        <w:t>We underes</w:t>
-      </w:r>
-      <w:r>
-        <w:t>timated the time needed to implement and integrate the servlets with the back</w:t>
-      </w:r>
-      <w:r>
-        <w:t xml:space="preserve">-end code and its </w:t>
-      </w:r>
-      <w:r>
-        <w:t>difficulty</w:t>
-      </w:r>
-      <w:r>
-        <w:t>.</w:t>
-      </w:r>
-      <w:r>
-        <w:t xml:space="preserve"> Although we had most of the back-end including the JUnit tests to go with it quite early, we should have got producing the servlets and front-end earlier alongside the back-end and </w:t>
-      </w:r>
-      <w:r>
-        <w:t>attempt to</w:t>
-      </w:r>
-      <w:r>
-        <w:t xml:space="preserve"> integrate </w:t>
-      </w:r>
-      <w:r>
-        <w:t>throughout the process.</w:t>
-      </w:r>
-    </w:p>
-    <w:p>
-      <w:r>
-        <w:t xml:space="preserve">Also waiting on a standard for server-server communication held us back </w:t>
-      </w:r>
-      <w:r>
-        <w:t>significantly</w:t>
-      </w:r>
-      <w:r>
-        <w:t xml:space="preserve"> and </w:t>
-      </w:r>
-      <w:r>
-        <w:t>despite finding</w:t>
-      </w:r>
-      <w:r>
-        <w:t xml:space="preserve"> two other groups to pair up with to sort out a standard between us, it was still a bit too late to allow our coders to implement the system. When we realised that it would be too hard to get server-server functionality implemented we decided as a whole to focus on getting as much local functionality finished as possible and focus all our resources on that rather than splitting with the server-server implementations.</w:t>
-      </w:r>
-    </w:p>
-    <w:p>
-      <w:r>
-        <w:t>By the time acceptance testing came along we managed to get the game working with some integration with the servlets. The sign-up servlet allowing new user to create an account worked, along with the login servlet and the home page servlet. Users were able to create an account, login and view their home page (showing their monsters, initially starting with one) as well as viewing the battle requests, breeding options and selling options pages (however, the last three pages listed here were not fully integrated).</w:t>
-      </w:r>
-    </w:p>
-    <w:p>
-      <w:r>
-        <w:t xml:space="preserve">After realising that we might not be able to get a fully working game, we tried to shift resources to help aid the implementation however, although more got done, the actual integration of those parts completed by the other members still couldn’t be implemented in the time left. In the end we managed to get a lot of JavaScript for input validations completed but not integrated into the relevant servlets, the HTML integrated into the relevant servlets, but </w:t>
-      </w:r>
-      <w:r>
-        <w:t>still missing the main integration with the back-end code.</w:t>
-      </w:r>
-    </w:p>
-    <w:p>
-      <w:r>
-        <w:t>This meant that other than having a user being able to sign-up, login and view some pages, nothing else could be really tested other than the user’s monsters experiencing their full life-cycles and dying (along with replacing the monster with a new one as they only had the one monster). The back-end code was however done along with the JUnit tests to prove the functionalities are there, they just couldn’t be integrated in time.</w:t>
-      </w:r>
-    </w:p>
-    <w:p>
-      <w:r>
         <w:lastRenderedPageBreak/>
-        <w:t>In terms of the documents, all documents were completed and in a good state, updated with all relevant feedback provided. The maintenance guide and test report within this document will be completed to the level we can with the program we managed to produce.</w:t>
-      </w:r>
+        <w:t>Historical account of project</w:t>
+      </w:r>
+    </w:p>
+    <w:p>
+      <w:r>
+        <w:t>The first thing we did as a group was allocate the team roles based on our abilities and preferences, although this was always subject to change as needed. We had no problems allocating roles although changes did occur shortly after, again with no problems. The first deadline was for the project plan so we got started straight away on that by listing out the requirements and thinking about what looked easy and hard</w:t>
+      </w:r>
+      <w:r>
+        <w:t xml:space="preserve"> as well as following the project plan structure provided by the relevant QA document.</w:t>
+      </w:r>
+    </w:p>
+    <w:p>
+      <w:r>
+        <w:t xml:space="preserve">We produced </w:t>
+      </w:r>
+      <w:r>
+        <w:t>u</w:t>
+      </w:r>
+      <w:r>
+        <w:t xml:space="preserve">se </w:t>
+      </w:r>
+      <w:r>
+        <w:t>c</w:t>
+      </w:r>
+      <w:r>
+        <w:t xml:space="preserve">ase diagrams </w:t>
+      </w:r>
+      <w:r>
+        <w:t>along with user interface designs for the time; although designs have been updated since implementation began as instructed. It was not hard coming up with the UI designs as we decided to follow the generic ‘</w:t>
+      </w:r>
+      <w:proofErr w:type="spellStart"/>
+      <w:r>
+        <w:t>facebook</w:t>
+      </w:r>
+      <w:proofErr w:type="spellEnd"/>
+      <w:r>
+        <w:t>’ game layout, nice, simple and intuitive. The risk assessment table was also completed along with the Gantt chart and task allocations.</w:t>
+      </w:r>
+    </w:p>
+    <w:p>
+      <w:r>
+        <w:t xml:space="preserve">Once the project plan was submitted, we got started on the next deadline/deliverable, the test specification. We started by deciding how we would test the system, agreeing that </w:t>
+      </w:r>
+      <w:proofErr w:type="spellStart"/>
+      <w:r>
+        <w:t>JUnit</w:t>
+      </w:r>
+      <w:proofErr w:type="spellEnd"/>
+      <w:r>
+        <w:t xml:space="preserve"> testing the back-end as it was being implemented was a great approach along with integration testing as the system was to be put together. However, due to how the reality of things happened, integration testing went as far as it could with the state of the program at the end. When designing the tests we took the requirements specification and based the tests on the functional requirements trying to cover the obvious bases first then any not so obvious ones afterwards thus producing our testing table.</w:t>
+      </w:r>
+    </w:p>
+    <w:p>
+      <w:r>
+        <w:t>After submitting the test specification, the harder phase began; the design specification. This is when the team really had to start thinking as up to this point, the work load was not too bad. We started by discussing certain algorithms that would require some thinking such as how would the monster fights be processed? How would the breeding process occur and what would result? We looked at what was provided in the requirements specification and came up with pseudo code for the more significant algorithms of the program to aid with the design and implementation. Alongside that class diagrams were produced</w:t>
+      </w:r>
+      <w:r>
+        <w:t xml:space="preserve"> to show a more detailed view what classes would be built and what they would represent, what they depend on etc. Sequence diagrams were also produced to help show how the classes would interact in certain scenarios, these also helped us to visualise how to go about implementing certain algorithms being shown.</w:t>
+      </w:r>
+    </w:p>
+    <w:p>
+      <w:r>
+        <w:t xml:space="preserve">A very high level component diagram was produced to show how the HTML servlets simply interacted with the back-end and JSON servlets although not much was known about how these would fully interact </w:t>
+      </w:r>
+      <w:r>
+        <w:t>at the time of design. At this stage of development, the design phase we hit our first stump, the establishment of server-server standards. This was a major hit to our progress as the coders were not comfortable designing a program that might have to be totally reworked to conform to any new standard established. No progress was really being made between groups so we decided to try and get together with another two three groups but unfortunately that came a little late and we ended up conforming with a bigger standard during implementation week, but even then couldn’t get to the server-server phase due to all the other stumps mentioned below.</w:t>
+      </w:r>
+    </w:p>
+    <w:p>
+      <w:r>
+        <w:t xml:space="preserve">The design specification was then submitted allowing us to start on producing the prototype for the demo. This is where things started to go wrong. We had one person, Ivan working/learning how to implement servlets and if we could go back, we probably would </w:t>
+      </w:r>
+      <w:r>
+        <w:lastRenderedPageBreak/>
+        <w:t>have had another doing the same as well as it proved harder than anticipated. We were not</w:t>
+      </w:r>
+      <w:r>
+        <w:t xml:space="preserve"> </w:t>
+      </w:r>
+      <w:r>
+        <w:t>able to produce a working prototype but simply produced static HTML with CSS to show how the final</w:t>
+      </w:r>
+      <w:r>
+        <w:t xml:space="preserve"> product would look and how thi</w:t>
+      </w:r>
+      <w:r>
+        <w:t>n</w:t>
+      </w:r>
+      <w:r>
+        <w:t>g</w:t>
+      </w:r>
+      <w:r>
+        <w:t xml:space="preserve">s would transition, not functionality at all. </w:t>
+      </w:r>
+      <w:r>
+        <w:t>If we would have had some servlet functionality implemented by the time the prototype was due for demoing, the rest of the implementation and integration may have gone a lot smoother.</w:t>
+      </w:r>
+    </w:p>
+    <w:p>
+      <w:r>
+        <w:t>Christmas holidays came along and we did plan to have the coders work on things over the holiday, but it was then decided that exam stress was building and it would be best if everyone focused on their exams so that is what we did, we postponed working until after the exams, leaving the bulk till integration and testing week.</w:t>
+      </w:r>
+    </w:p>
+    <w:p>
+      <w:r>
+        <w:t>The way we structured/planned the build was to have Richard to generate the CSS and HTML for the servlets, Jacob to build the back-end (dealing with the serialising of the data and all the main functionalities) as well as tackle the server-server interaction from a back-end standpoint, and Ivan to build the servlets and take Richard’s CSS, HTML and JavaScript, along with Jacob’s back-end code and integrate everything together. Richard managed to get all of the CSS, HTML and most of the JavaScript (for validation purposes such as the sign-up validation) completed and Jacob managed to get most of the back-end implementation done and even tackled the server-server implementation. However, the servlet production and integration were the problem and Glassfish was also causing problems. As Glassfish only managed to work properly on Ivan’s laptop for some reason it made things harder.</w:t>
+      </w:r>
+    </w:p>
+    <w:p>
+      <w:r>
+        <w:t>During integration and testing week, I got Sam, Edward, Katherine, Oliver and myself to start on the final documentation and amending the previous documents as well as supporting the coders when required. This plan shifted to me and Katherine helping Ivan more with the servlets about half way through the week when it dawned on the whole group that integration was going to be a big problem. Me and Katherine could only do so much but were able to assist.</w:t>
+      </w:r>
+    </w:p>
+    <w:p>
+      <w:r>
+        <w:t xml:space="preserve">As the deadline for acceptance deadline drew closer Katherine was assigned to double checking all of the back-end </w:t>
+      </w:r>
+      <w:proofErr w:type="spellStart"/>
+      <w:r>
+        <w:t>JUnit</w:t>
+      </w:r>
+      <w:proofErr w:type="spellEnd"/>
+      <w:r>
+        <w:t xml:space="preserve"> tests to ensure that proof that the back-end worked for what functionalities we could even though the corresponding servlets would not have integrated them.</w:t>
+      </w:r>
+      <w:r>
+        <w:t xml:space="preserve"> When it came to the day of acceptance testing </w:t>
+      </w:r>
+      <w:r>
+        <w:t xml:space="preserve">the group focused on getting the game running on other machines which was successful as well as continuing to get as much of the integration completed as possible. The group ended up having the entire HTML and CSS integrated into the servlets but could not get the servlets integrated with the back-end fully. In the end we tested what we had and learnt a lot from the whole experience, especially from integration and testing work. </w:t>
+      </w:r>
+      <w:bookmarkStart w:id="0" w:name="_GoBack"/>
+      <w:bookmarkEnd w:id="0"/>
+    </w:p>
+    <w:p>
       <w:r>
         <w:br w:type="page"/>
       </w:r>
@@ -153,96 +305,13 @@
       </w:pPr>
       <w:r>
         <w:lastRenderedPageBreak/>
-        <w:t>Historical account of project</w:t>
-      </w:r>
-    </w:p>
-    <w:p>
-      <w:r>
-        <w:t>The first thing we did as a group was allocate the team roles based on our abilities and preferences, although this was always subject to change as needed. We had no problems allocating roles although changes did occur shortly after, again with no problems. The first deadline was for the project plan so we got started straight away on that by listing out the requirements and thinking about what looked easy and hard</w:t>
-      </w:r>
-      <w:r>
-        <w:t xml:space="preserve"> as well as following the project plan structure provided by the relevant QA document.</w:t>
-      </w:r>
-    </w:p>
-    <w:p>
-      <w:r>
-        <w:t xml:space="preserve">We produced </w:t>
-      </w:r>
-      <w:r>
-        <w:t>u</w:t>
-      </w:r>
-      <w:r>
-        <w:t xml:space="preserve">se </w:t>
-      </w:r>
-      <w:r>
-        <w:t>c</w:t>
-      </w:r>
-      <w:r>
-        <w:t xml:space="preserve">ase diagrams </w:t>
-      </w:r>
-      <w:r>
-        <w:t>along with user interface designs for the time; although designs have been updated since implementation began as instructed. It was not hard coming up with the UI designs as we decided to follow the generic ‘facebook’ game layout, nice, simple and intuitive. The risk assessment table was also completed along with the Gantt chart and task allocations.</w:t>
-      </w:r>
-    </w:p>
-    <w:p>
-      <w:r>
-        <w:t>Once the project plan was submitted, we got started on the next deadline/deliverable, the test specification. We started by deciding how we would test the system, agreeing that JUnit testing the back-end as it was being implemented was a great approach along with integration testing as the system was to be put together. However, due to how the reality of things happened, integration testing went as far as it could with the state of the program at the end. When designing the tests we took the requirements specification and based the tests on the functional requirements trying to cover the obvious bases first then any not so obvious ones afterwards thus producing our testing table.</w:t>
-      </w:r>
-    </w:p>
-    <w:p>
-      <w:r>
-        <w:t>After submitting the test specification, the harder phase began; the design specification. This is when the team really had to start thinking as up to this point, the work load was not too bad. We started by discussing certain algorithms that would require some thinking such as how would the monster fights be processed? How would the breeding process occur and what would result? We looked at what was provided in the requirements specification and came up with pseudo code for the more significant algorithms of the program to aid with the design and implementation. Alongside that class diagrams were produced</w:t>
-      </w:r>
-      <w:r>
-        <w:t xml:space="preserve"> to show a more detailed view what classes would be built and what they would represent, what they depend on etc. Sequence diagrams were also produced to help show how the classes would interact in certain scenarios, these also helped us to visualise how to go about implementing certain algorithms being shown.</w:t>
-      </w:r>
-    </w:p>
-    <w:p>
-      <w:r>
-        <w:t xml:space="preserve">A very high level component diagram was produced to show how the HTML servlets simply interacted with the back-end and JSON servlets although not much was known about how these would fully interact </w:t>
-      </w:r>
-      <w:r>
-        <w:t>at the time of design. At this stage of development, the design phase we hit our first stump, the establishment of server-server standards. This was a major hit to our progress as the coders were not comfortable designing a program that might have to be totally reworked to conform to any new standard established. No progress was really being made between groups so we decided to try and get together with another two three groups but unfortunately that came a little late and we ended up conforming with a bigger standard during implementation week, but even then couldn’t get to the server-server phase due to all the other stumps mentioned below.</w:t>
-      </w:r>
-    </w:p>
-    <w:p>
-      <w:r>
-        <w:t xml:space="preserve">The design specification was then submitted allowing us to start on producing the prototype for the demo. This is where things started to go wrong. We had one person, Ivan working/learning how to implement servlets and if we could go back, we probably would </w:t>
-      </w:r>
-      <w:r>
-        <w:lastRenderedPageBreak/>
-        <w:t>have had another doing the same as well as it proved harder than anticipated. We were not</w:t>
-      </w:r>
-      <w:r>
-        <w:t xml:space="preserve"> </w:t>
-      </w:r>
-      <w:r>
-        <w:t>able to produce a working prototype but simply produced static HTML with CSS to show how the final</w:t>
-      </w:r>
-      <w:r>
-        <w:t xml:space="preserve"> product would look and how thi</w:t>
-      </w:r>
-      <w:r>
-        <w:t>n</w:t>
-      </w:r>
-      <w:r>
-        <w:t>g</w:t>
-      </w:r>
-      <w:r>
-        <w:t xml:space="preserve">s would transition, not functionality at all. </w:t>
-      </w:r>
-      <w:r>
-        <w:t>If we would have had some servlet functionality implemented by the time the prototype was due for demoing, the rest of the implementation and integration may have gone a lot smoother.</w:t>
-      </w:r>
-    </w:p>
-    <w:p>
-      <w:r>
-        <w:t>Christmas holidays came along and we did plan to have the coders work on things over the holiday, but it was then decided that exam stress was building and it would be best if everyone focused on their exams so that is what we did, we postponed working until after the exams, leaving the bulk till integration and testing week.</w:t>
-      </w:r>
-    </w:p>
-    <w:p>
-      <w:r>
-        <w:t>The way we structured/planned the build was to have Richard to generate the CSS and HTML for the servlets, Jacob to build the back-end (dealing with the serialising of the data/database and all the main functionalities) as well as tackle the server-server interaction from a back-end standpoint, and Ivan to build the servlets and take Richard’s CSS, HTML and JavaScript, along with Jacob’s back-end code and integrate everything together. Richard managed to get all of the CSS, HTML and most of the JavaScript (for validation purposes such as the sign-up validation) completed and Jacob managed to get most of the back-end implementation done and even tackled the server-server implementation. However, the servlet production and integration were the problem and Glassfish was also causing problems. As Glassfish only managed to work properly on Ivan’s laptop for some reason it made things harder.</w:t>
+        <w:t>F</w:t>
+      </w:r>
+      <w:r>
+        <w:t>i</w:t>
+      </w:r>
+      <w:r>
+        <w:t>nal state of the project</w:t>
       </w:r>
     </w:p>
     <w:p>
@@ -256,26 +325,6 @@
       </w:pPr>
       <w:r>
         <w:lastRenderedPageBreak/>
-        <w:t>F</w:t>
-      </w:r>
-      <w:r>
-        <w:t>i</w:t>
-      </w:r>
-      <w:r>
-        <w:t>nal state of the project</w:t>
-      </w:r>
-    </w:p>
-    <w:p>
-      <w:r>
-        <w:br w:type="page"/>
-      </w:r>
-    </w:p>
-    <w:p>
-      <w:pPr>
-        <w:pStyle w:val="Heading1"/>
-      </w:pPr>
-      <w:r>
-        <w:lastRenderedPageBreak/>
         <w:t>Performance of each team member</w:t>
       </w:r>
     </w:p>
@@ -285,7 +334,15 @@
         <w:pStyle w:val="Heading2"/>
       </w:pPr>
       <w:r>
-        <w:t>Richard Gray – rig6</w:t>
+        <w:t xml:space="preserve">Richard </w:t>
+      </w:r>
+      <w:proofErr w:type="spellStart"/>
+      <w:r>
+        <w:t>Gray</w:t>
+      </w:r>
+      <w:proofErr w:type="spellEnd"/>
+      <w:r>
+        <w:t xml:space="preserve"> – rig6</w:t>
       </w:r>
     </w:p>
     <w:p>
@@ -348,7 +405,15 @@
         <w:t xml:space="preserve">Edward </w:t>
       </w:r>
       <w:r>
-        <w:t>helped me keep the team organised and has great organisation abilities, even questioning my decisions sometimes (good questions an reasons as wel</w:t>
+        <w:t xml:space="preserve">helped me keep the team organised and has great organisation abilities, even questioning my decisions sometimes (good questions </w:t>
+      </w:r>
+      <w:proofErr w:type="gramStart"/>
+      <w:r>
+        <w:t>an</w:t>
+      </w:r>
+      <w:proofErr w:type="gramEnd"/>
+      <w:r>
+        <w:t xml:space="preserve"> reasons as wel</w:t>
       </w:r>
       <w:r>
         <w:t>l). Great performance</w:t>
@@ -390,7 +455,15 @@
       </w:r>
       <w:r>
         <w:lastRenderedPageBreak/>
-        <w:t xml:space="preserve">integrated with the front-end servlets as well as producing the relevant JUnit </w:t>
+        <w:t xml:space="preserve">integrated with the front-end servlets as well as producing the relevant </w:t>
+      </w:r>
+      <w:proofErr w:type="spellStart"/>
+      <w:r>
+        <w:t>JUnit</w:t>
+      </w:r>
+      <w:proofErr w:type="spellEnd"/>
+      <w:r>
+        <w:t xml:space="preserve"> </w:t>
       </w:r>
       <w:r>
         <w:t>tests to go with his code. Jacob</w:t>
@@ -409,8 +482,21 @@
         <w:pStyle w:val="Heading2"/>
       </w:pPr>
       <w:r>
-        <w:t>Ivan Cholakov – ivc</w:t>
-      </w:r>
+        <w:t xml:space="preserve">Ivan </w:t>
+      </w:r>
+      <w:proofErr w:type="spellStart"/>
+      <w:r>
+        <w:t>Cholakov</w:t>
+      </w:r>
+      <w:proofErr w:type="spellEnd"/>
+      <w:r>
+        <w:t xml:space="preserve"> – </w:t>
+      </w:r>
+      <w:proofErr w:type="spellStart"/>
+      <w:r>
+        <w:t>ivc</w:t>
+      </w:r>
+      <w:proofErr w:type="spellEnd"/>
     </w:p>
     <w:p>
       <w:r>
@@ -438,12 +524,14 @@
       <w:r>
         <w:t xml:space="preserve">Katherine Rose Farmer – </w:t>
       </w:r>
+      <w:proofErr w:type="spellStart"/>
       <w:r>
         <w:t>k</w:t>
       </w:r>
       <w:r>
         <w:t>rf</w:t>
       </w:r>
+      <w:proofErr w:type="spellEnd"/>
     </w:p>
     <w:p>
       <w:r>
@@ -465,7 +553,15 @@
         <w:t xml:space="preserve"> Katherine played a key role with me in supporting wherever we were needed as well such as when integration of the servlets came along</w:t>
       </w:r>
       <w:r>
-        <w:t>. Katherine was very good at evaluating Jacob’s JUnit tests and was very hands on during coding week. Great performance all round.</w:t>
+        <w:t xml:space="preserve">. Katherine was very good at evaluating Jacob’s </w:t>
+      </w:r>
+      <w:proofErr w:type="spellStart"/>
+      <w:r>
+        <w:t>JUnit</w:t>
+      </w:r>
+      <w:proofErr w:type="spellEnd"/>
+      <w:r>
+        <w:t xml:space="preserve"> tests and was very hands on during coding week. Great performance all round.</w:t>
       </w:r>
     </w:p>
     <w:p>
@@ -495,15 +591,21 @@
       <w:r>
         <w:t>ts. Great performance all round.</w:t>
       </w:r>
-      <w:bookmarkStart w:id="0" w:name="_GoBack"/>
-      <w:bookmarkEnd w:id="0"/>
     </w:p>
     <w:p>
       <w:pPr>
         <w:pStyle w:val="Heading2"/>
       </w:pPr>
       <w:r>
-        <w:t>Chris Savill – chs17</w:t>
+        <w:t xml:space="preserve">Chris </w:t>
+      </w:r>
+      <w:proofErr w:type="spellStart"/>
+      <w:r>
+        <w:t>Savill</w:t>
+      </w:r>
+      <w:proofErr w:type="spellEnd"/>
+      <w:r>
+        <w:t xml:space="preserve"> – chs17</w:t>
       </w:r>
     </w:p>
     <w:p>
@@ -654,7 +756,7 @@
               <w:b/>
               <w:noProof/>
             </w:rPr>
-            <w:t>7</w:t>
+            <w:t>3</w:t>
           </w:r>
           <w:r>
             <w:rPr>
@@ -696,7 +798,7 @@
               <w:b/>
               <w:noProof/>
             </w:rPr>
-            <w:t>8</w:t>
+            <w:t>7</w:t>
           </w:r>
           <w:r>
             <w:rPr>
@@ -825,7 +927,15 @@
       <w:pStyle w:val="Header"/>
     </w:pPr>
     <w:r>
-      <w:t>Chris Savill – chs17</w:t>
+      <w:t xml:space="preserve">Chris </w:t>
+    </w:r>
+    <w:proofErr w:type="spellStart"/>
+    <w:r>
+      <w:t>Savill</w:t>
+    </w:r>
+    <w:proofErr w:type="spellEnd"/>
+    <w:r>
+      <w:t xml:space="preserve"> – chs17</w:t>
     </w:r>
   </w:p>
 </w:hdr>

</xml_diff>